<commit_message>
ready to start creating music controllers
</commit_message>
<xml_diff>
--- a/Bug Log.docx
+++ b/Bug Log.docx
@@ -15,21 +15,8 @@
           <w:numId w:val="1"/>
         </w:numPr>
       </w:pPr>
-      <w:proofErr w:type="gramStart"/>
       <w:r>
-        <w:t>in</w:t>
-      </w:r>
-      <w:proofErr w:type="gramEnd"/>
-      <w:r>
-        <w:t xml:space="preserve"> </w:t>
-      </w:r>
-      <w:proofErr w:type="spellStart"/>
-      <w:r>
-        <w:t>firstbite</w:t>
-      </w:r>
-      <w:proofErr w:type="spellEnd"/>
-      <w:r>
-        <w:t>, clicking always ADDS parameter (instinctiveness, etc. to user)</w:t>
+        <w:t>in firstbite, clicking always ADDS parameter (instinctiveness, etc. to user)</w:t>
       </w:r>
     </w:p>
     <w:p>
@@ -41,13 +28,22 @@
         </w:numPr>
       </w:pPr>
       <w:r>
-        <w:t>when using RT, only the first sear</w:t>
+        <w:t>when using RT, only the first search result is used as the movie</w:t>
+      </w:r>
+    </w:p>
+    <w:p>
+      <w:pPr>
+        <w:pStyle w:val="ListParagraph"/>
+        <w:numPr>
+          <w:ilvl w:val="0"/>
+          <w:numId w:val="1"/>
+        </w:numPr>
+      </w:pPr>
+      <w:r>
+        <w:t>in firstbite, one-page CSS is currently broken</w:t>
       </w:r>
       <w:bookmarkStart w:id="0" w:name="_GoBack"/>
       <w:bookmarkEnd w:id="0"/>
-      <w:r>
-        <w:t>ch result is used as the movie</w:t>
-      </w:r>
     </w:p>
     <w:sectPr>
       <w:pgSz w:w="12240" w:h="15840"/>

</xml_diff>